<commit_message>
Finished the final submission for P1M1
</commit_message>
<xml_diff>
--- a/ACIS5504/Projects/1/Milestone 1 Entity Relationship and Relational Models/Ahmed_Gasser_Development Project1 Milestone 1 Report.docx
+++ b/ACIS5504/Projects/1/Milestone 1 Entity Relationship and Relational Models/Ahmed_Gasser_Development Project1 Milestone 1 Report.docx
@@ -74,7 +74,21 @@
           <w:sz w:val="24"/>
           <w:szCs w:val="24"/>
         </w:rPr>
-        <w:t xml:space="preserve"> we need to design a database that keeps track of employees</w:t>
+        <w:t xml:space="preserve"> we </w:t>
+      </w:r>
+      <w:r>
+        <w:rPr>
+          <w:sz w:val="24"/>
+          <w:szCs w:val="24"/>
+        </w:rPr>
+        <w:t>will</w:t>
+      </w:r>
+      <w:r>
+        <w:rPr>
+          <w:sz w:val="24"/>
+          <w:szCs w:val="24"/>
+        </w:rPr>
+        <w:t xml:space="preserve"> design a database that keeps track of employees</w:t>
       </w:r>
       <w:r>
         <w:rPr>
@@ -138,7 +152,14 @@
           <w:sz w:val="24"/>
           <w:szCs w:val="24"/>
         </w:rPr>
-        <w:t>Regions are divided into</w:t>
+        <w:t>R</w:t>
+      </w:r>
+      <w:r>
+        <w:rPr>
+          <w:sz w:val="24"/>
+          <w:szCs w:val="24"/>
+        </w:rPr>
+        <w:t>egions are divided into</w:t>
       </w:r>
       <w:r>
         <w:rPr>
@@ -173,7 +194,21 @@
           <w:sz w:val="24"/>
           <w:szCs w:val="24"/>
         </w:rPr>
-        <w:t xml:space="preserve">Each employee can also have one or more skill/qualification that has its own payrate. The company has multiple skillsets as follows: </w:t>
+        <w:t>Each employee can also have one or more skill/qualification that has its own payrate</w:t>
+      </w:r>
+      <w:r>
+        <w:rPr>
+          <w:sz w:val="24"/>
+          <w:szCs w:val="24"/>
+        </w:rPr>
+        <w:t xml:space="preserve"> and one skill/qualification can be assigned to multiple employees, as well</w:t>
+      </w:r>
+      <w:r>
+        <w:rPr>
+          <w:sz w:val="24"/>
+          <w:szCs w:val="24"/>
+        </w:rPr>
+        <w:t xml:space="preserve">. The company has multiple skillsets as follows: </w:t>
       </w:r>
       <w:r>
         <w:rPr>
@@ -323,11 +358,409 @@
         </w:rPr>
         <w:t xml:space="preserve"> Each customer can also have one or more project that the company can work on.</w:t>
       </w:r>
+      <w:r>
+        <w:rPr>
+          <w:sz w:val="24"/>
+          <w:szCs w:val="24"/>
+        </w:rPr>
+        <w:t xml:space="preserve"> Besides, the actual cost of the project is updated each Friday by adding that week’s cost to total actual cost. GCS calculates every week’s cost by multiplying the hours each employee worked by the rate of pay for that employee’s skill</w:t>
+      </w:r>
+      <w:r>
+        <w:rPr>
+          <w:sz w:val="24"/>
+          <w:szCs w:val="24"/>
+        </w:rPr>
+        <w:t>.</w:t>
+      </w:r>
     </w:p>
     <w:p>
+      <w:pPr>
+        <w:rPr>
+          <w:sz w:val="24"/>
+          <w:szCs w:val="24"/>
+        </w:rPr>
+      </w:pPr>
+      <w:r>
+        <w:rPr>
+          <w:sz w:val="24"/>
+          <w:szCs w:val="24"/>
+        </w:rPr>
+        <w:t>Moreover</w:t>
+      </w:r>
+      <w:r>
+        <w:rPr>
+          <w:sz w:val="24"/>
+          <w:szCs w:val="24"/>
+        </w:rPr>
+        <w:t xml:space="preserve">, each project will have an employee with a manager skill. That person is responsible of designing and developing the project plan and splitting the project into chunks of tasks that will be performed to take the project from beginning to end. Each of these tasks will </w:t>
+      </w:r>
+      <w:r>
+        <w:rPr>
+          <w:sz w:val="24"/>
+          <w:szCs w:val="24"/>
+        </w:rPr>
+        <w:t>have</w:t>
+      </w:r>
+      <w:r>
+        <w:rPr>
+          <w:sz w:val="24"/>
+          <w:szCs w:val="24"/>
+        </w:rPr>
+        <w:t xml:space="preserve"> starting and ending dates</w:t>
+      </w:r>
+      <w:r>
+        <w:rPr>
+          <w:sz w:val="24"/>
+          <w:szCs w:val="24"/>
+        </w:rPr>
+        <w:t xml:space="preserve"> and will determine the type of skills and number of employees needed to finish that task. GCS have seven general tasks that got </w:t>
+      </w:r>
+      <w:r>
+        <w:rPr>
+          <w:sz w:val="24"/>
+          <w:szCs w:val="24"/>
+        </w:rPr>
+        <w:t xml:space="preserve">performed for every project as follows: </w:t>
+      </w:r>
+      <w:r>
+        <w:rPr>
+          <w:sz w:val="24"/>
+          <w:szCs w:val="24"/>
+        </w:rPr>
+        <w:t>the initial</w:t>
+      </w:r>
+      <w:r>
+        <w:rPr>
+          <w:sz w:val="24"/>
+          <w:szCs w:val="24"/>
+        </w:rPr>
+        <w:t xml:space="preserve"> </w:t>
+      </w:r>
+      <w:r>
+        <w:rPr>
+          <w:sz w:val="24"/>
+          <w:szCs w:val="24"/>
+        </w:rPr>
+        <w:t>interview, database and system design, implementation, coding, testing,</w:t>
+      </w:r>
+      <w:r>
+        <w:rPr>
+          <w:sz w:val="24"/>
+          <w:szCs w:val="24"/>
+        </w:rPr>
+        <w:t xml:space="preserve"> </w:t>
+      </w:r>
+      <w:r>
+        <w:rPr>
+          <w:sz w:val="24"/>
+          <w:szCs w:val="24"/>
+        </w:rPr>
+        <w:t>and final evaluation and sign-off.</w:t>
+      </w:r>
+      <w:r>
+        <w:rPr>
+          <w:sz w:val="24"/>
+          <w:szCs w:val="24"/>
+        </w:rPr>
+        <w:t xml:space="preserve"> </w:t>
+      </w:r>
+    </w:p>
+    <w:p>
+      <w:pPr>
+        <w:rPr>
+          <w:sz w:val="24"/>
+          <w:szCs w:val="24"/>
+        </w:rPr>
+      </w:pPr>
+      <w:r>
+        <w:rPr>
+          <w:sz w:val="24"/>
+          <w:szCs w:val="24"/>
+        </w:rPr>
+        <w:t>Also, t</w:t>
+      </w:r>
+      <w:r>
+        <w:rPr>
+          <w:sz w:val="24"/>
+          <w:szCs w:val="24"/>
+        </w:rPr>
+        <w:t>he company pools all its employees by region</w:t>
+      </w:r>
+      <w:r>
+        <w:rPr>
+          <w:sz w:val="24"/>
+          <w:szCs w:val="24"/>
+        </w:rPr>
+        <w:t>,</w:t>
+      </w:r>
+      <w:r>
+        <w:rPr>
+          <w:sz w:val="24"/>
+          <w:szCs w:val="24"/>
+        </w:rPr>
+        <w:t xml:space="preserve"> then employees are assigned to a specific task scheduled by the project manager. That is, </w:t>
+      </w:r>
+      <w:r>
+        <w:rPr>
+          <w:sz w:val="24"/>
+          <w:szCs w:val="24"/>
+        </w:rPr>
+        <w:t xml:space="preserve">GCS searches the employees who </w:t>
+      </w:r>
+      <w:proofErr w:type="gramStart"/>
+      <w:r>
+        <w:rPr>
+          <w:sz w:val="24"/>
+          <w:szCs w:val="24"/>
+        </w:rPr>
+        <w:t>are located in</w:t>
+      </w:r>
+      <w:proofErr w:type="gramEnd"/>
+      <w:r>
+        <w:rPr>
+          <w:sz w:val="24"/>
+          <w:szCs w:val="24"/>
+        </w:rPr>
+        <w:t xml:space="preserve"> the</w:t>
+      </w:r>
+      <w:r>
+        <w:rPr>
+          <w:sz w:val="24"/>
+          <w:szCs w:val="24"/>
+        </w:rPr>
+        <w:t xml:space="preserve"> </w:t>
+      </w:r>
+      <w:r>
+        <w:rPr>
+          <w:sz w:val="24"/>
+          <w:szCs w:val="24"/>
+        </w:rPr>
+        <w:t>same region as the customer, matches the skills required, and assigns</w:t>
+      </w:r>
+      <w:r>
+        <w:rPr>
+          <w:sz w:val="24"/>
+          <w:szCs w:val="24"/>
+        </w:rPr>
+        <w:t xml:space="preserve"> </w:t>
+      </w:r>
+      <w:r>
+        <w:rPr>
+          <w:sz w:val="24"/>
+          <w:szCs w:val="24"/>
+        </w:rPr>
+        <w:t>the employees to the project tas</w:t>
+      </w:r>
+      <w:r>
+        <w:rPr>
+          <w:sz w:val="24"/>
+          <w:szCs w:val="24"/>
+        </w:rPr>
+        <w:t xml:space="preserve">k. </w:t>
+      </w:r>
+      <w:r>
+        <w:rPr>
+          <w:sz w:val="24"/>
+          <w:szCs w:val="24"/>
+        </w:rPr>
+        <w:t>Also, e</w:t>
+      </w:r>
+      <w:r>
+        <w:rPr>
+          <w:sz w:val="24"/>
+          <w:szCs w:val="24"/>
+        </w:rPr>
+        <w:t>ach project task can have many employees assigned to it,</w:t>
+      </w:r>
+      <w:r>
+        <w:rPr>
+          <w:sz w:val="24"/>
+          <w:szCs w:val="24"/>
+        </w:rPr>
+        <w:t xml:space="preserve"> </w:t>
+      </w:r>
+      <w:r>
+        <w:rPr>
+          <w:sz w:val="24"/>
+          <w:szCs w:val="24"/>
+        </w:rPr>
+        <w:t>and a given employee can work on multiple project tasks. However, an</w:t>
+      </w:r>
+      <w:r>
+        <w:rPr>
+          <w:sz w:val="24"/>
+          <w:szCs w:val="24"/>
+        </w:rPr>
+        <w:t xml:space="preserve"> </w:t>
+      </w:r>
+      <w:r>
+        <w:rPr>
+          <w:sz w:val="24"/>
+          <w:szCs w:val="24"/>
+        </w:rPr>
+        <w:t>employee can work on only one project task at a time</w:t>
+      </w:r>
+      <w:r>
+        <w:rPr>
+          <w:sz w:val="24"/>
+          <w:szCs w:val="24"/>
+        </w:rPr>
+        <w:t>.</w:t>
+      </w:r>
+      <w:r>
+        <w:rPr>
+          <w:sz w:val="24"/>
+          <w:szCs w:val="24"/>
+        </w:rPr>
+        <w:t xml:space="preserve"> Besides, t</w:t>
+      </w:r>
+      <w:r>
+        <w:rPr>
+          <w:sz w:val="24"/>
+          <w:szCs w:val="24"/>
+        </w:rPr>
+        <w:t>he employee cannot work on another task until the current</w:t>
+      </w:r>
+      <w:r>
+        <w:rPr>
+          <w:sz w:val="24"/>
+          <w:szCs w:val="24"/>
+        </w:rPr>
+        <w:t xml:space="preserve"> </w:t>
+      </w:r>
+      <w:r>
+        <w:rPr>
+          <w:sz w:val="24"/>
+          <w:szCs w:val="24"/>
+        </w:rPr>
+        <w:t xml:space="preserve">assignment </w:t>
+      </w:r>
+      <w:r>
+        <w:rPr>
+          <w:sz w:val="24"/>
+          <w:szCs w:val="24"/>
+        </w:rPr>
+        <w:t>ends</w:t>
+      </w:r>
+      <w:r>
+        <w:rPr>
+          <w:sz w:val="24"/>
+          <w:szCs w:val="24"/>
+        </w:rPr>
+        <w:t>. The date that an assignment is closed</w:t>
+      </w:r>
+      <w:r>
+        <w:rPr>
+          <w:sz w:val="24"/>
+          <w:szCs w:val="24"/>
+        </w:rPr>
+        <w:t xml:space="preserve"> </w:t>
+      </w:r>
+      <w:r>
+        <w:rPr>
+          <w:sz w:val="24"/>
+          <w:szCs w:val="24"/>
+        </w:rPr>
+        <w:t xml:space="preserve">does not necessarily match the ending </w:t>
+      </w:r>
+      <w:r>
+        <w:rPr>
+          <w:sz w:val="24"/>
+          <w:szCs w:val="24"/>
+        </w:rPr>
+        <w:lastRenderedPageBreak/>
+        <w:t>date of the project schedule task</w:t>
+      </w:r>
+      <w:r>
+        <w:rPr>
+          <w:sz w:val="24"/>
+          <w:szCs w:val="24"/>
+        </w:rPr>
+        <w:t xml:space="preserve"> </w:t>
+      </w:r>
+      <w:r>
+        <w:rPr>
+          <w:sz w:val="24"/>
+          <w:szCs w:val="24"/>
+        </w:rPr>
+        <w:t>because a task can be completed ahead of or behind schedule</w:t>
+      </w:r>
+      <w:r>
+        <w:rPr>
+          <w:sz w:val="24"/>
+          <w:szCs w:val="24"/>
+        </w:rPr>
+        <w:t>.</w:t>
+      </w:r>
+    </w:p>
+    <w:p>
+      <w:pPr>
+        <w:rPr>
+          <w:sz w:val="24"/>
+          <w:szCs w:val="24"/>
+        </w:rPr>
+      </w:pPr>
+      <w:r>
+        <w:rPr>
+          <w:sz w:val="24"/>
+          <w:szCs w:val="24"/>
+        </w:rPr>
+        <w:t xml:space="preserve">Furthermore, GCS keeps employee work hours in a work log </w:t>
+      </w:r>
+      <w:r>
+        <w:rPr>
+          <w:sz w:val="24"/>
+          <w:szCs w:val="24"/>
+        </w:rPr>
+        <w:t>that</w:t>
+      </w:r>
+      <w:r>
+        <w:rPr>
+          <w:sz w:val="24"/>
+          <w:szCs w:val="24"/>
+        </w:rPr>
+        <w:t xml:space="preserve"> contains a record of the actual hours worked by employees on a given assignmen</w:t>
+      </w:r>
       <w:bookmarkStart w:id="0" w:name="_GoBack"/>
       <w:bookmarkEnd w:id="0"/>
+      <w:r>
+        <w:rPr>
+          <w:sz w:val="24"/>
+          <w:szCs w:val="24"/>
+        </w:rPr>
+        <w:t>t. Each work log got filled by employees at the end of each week on Friday or at the end of each month</w:t>
+      </w:r>
+      <w:r>
+        <w:rPr>
+          <w:sz w:val="24"/>
+          <w:szCs w:val="24"/>
+        </w:rPr>
+        <w:t>. Each of those work logs will be linked to a specific bill number to which the work log is charged. Finally, every 15 days, a bill will be written and sent to the customer for the total hours worked on the project during that period. Also, whenever a bill is generated, GCS updates all the work logs</w:t>
+      </w:r>
+      <w:r>
+        <w:rPr>
+          <w:sz w:val="24"/>
+          <w:szCs w:val="24"/>
+        </w:rPr>
+        <w:t xml:space="preserve"> related</w:t>
+      </w:r>
+      <w:r>
+        <w:rPr>
+          <w:sz w:val="24"/>
+          <w:szCs w:val="24"/>
+        </w:rPr>
+        <w:t xml:space="preserve"> to that bill with the new bill number.</w:t>
+      </w:r>
     </w:p>
+    <w:p>
+      <w:pPr>
+        <w:rPr>
+          <w:sz w:val="24"/>
+          <w:szCs w:val="24"/>
+        </w:rPr>
+      </w:pPr>
+    </w:p>
+    <w:p/>
     <w:p>
       <w:pPr>
         <w:rPr>
@@ -4324,7 +4757,15 @@
           </w:tcPr>
           <w:p>
             <w:r>
-              <w:t>0-9, A-Z, -()+</w:t>
+              <w:t xml:space="preserve">0-9, A-Z, </w:t>
+            </w:r>
+            <w:proofErr w:type="gramStart"/>
+            <w:r>
+              <w:t>-(</w:t>
+            </w:r>
+            <w:proofErr w:type="gramEnd"/>
+            <w:r>
+              <w:t>)+</w:t>
             </w:r>
           </w:p>
         </w:tc>
@@ -11431,6 +11872,7 @@
   <w:style w:type="character" w:default="1" w:styleId="DefaultParagraphFont">
     <w:name w:val="Default Paragraph Font"/>
     <w:uiPriority w:val="1"/>
+    <w:semiHidden/>
     <w:unhideWhenUsed/>
   </w:style>
   <w:style w:type="table" w:default="1" w:styleId="TableNormal">

</xml_diff>